<commit_message>
Resolve alguns problemas com threads
</commit_message>
<xml_diff>
--- a/doc/relatorio.docx
+++ b/doc/relatorio.docx
@@ -5,25 +5,46 @@
     <w:p>
       <w:pPr>
         <w:pStyle w:val="Ttulo"/>
-      </w:pPr>
-      <w:r>
+        <w:rPr>
+          <w:rFonts w:ascii="Times New Roman" w:hAnsi="Times New Roman" w:cs="Times New Roman"/>
+        </w:rPr>
+      </w:pPr>
+      <w:r>
+        <w:rPr>
+          <w:rFonts w:ascii="Times New Roman" w:hAnsi="Times New Roman" w:cs="Times New Roman"/>
+        </w:rPr>
         <w:t xml:space="preserve">Trabalho Prático </w:t>
       </w:r>
       <w:r>
+        <w:rPr>
+          <w:rFonts w:ascii="Times New Roman" w:hAnsi="Times New Roman" w:cs="Times New Roman"/>
+        </w:rPr>
         <w:t xml:space="preserve">2 </w:t>
       </w:r>
       <w:r>
+        <w:rPr>
+          <w:rFonts w:ascii="Times New Roman" w:hAnsi="Times New Roman" w:cs="Times New Roman"/>
+        </w:rPr>
         <w:t xml:space="preserve">de </w:t>
       </w:r>
       <w:r>
+        <w:rPr>
+          <w:rFonts w:ascii="Times New Roman" w:hAnsi="Times New Roman" w:cs="Times New Roman"/>
+        </w:rPr>
         <w:t>Redes</w:t>
       </w:r>
     </w:p>
     <w:p>
       <w:pPr>
         <w:pStyle w:val="Subttulo"/>
-      </w:pPr>
-      <w:r>
+        <w:rPr>
+          <w:rFonts w:ascii="Times New Roman" w:hAnsi="Times New Roman" w:cs="Times New Roman"/>
+        </w:rPr>
+      </w:pPr>
+      <w:r>
+        <w:rPr>
+          <w:rFonts w:ascii="Times New Roman" w:hAnsi="Times New Roman" w:cs="Times New Roman"/>
+        </w:rPr>
         <w:t>DCCRIP</w:t>
       </w:r>
     </w:p>
@@ -32,10 +53,13 @@
         <w:pStyle w:val="Standard"/>
         <w:jc w:val="center"/>
         <w:rPr>
-          <w:rFonts w:hint="eastAsia"/>
-        </w:rPr>
-      </w:pPr>
-      <w:r>
+          <w:rFonts w:ascii="Times New Roman" w:hAnsi="Times New Roman" w:cs="Times New Roman"/>
+        </w:rPr>
+      </w:pPr>
+      <w:r>
+        <w:rPr>
+          <w:rFonts w:ascii="Times New Roman" w:hAnsi="Times New Roman" w:cs="Times New Roman"/>
+        </w:rPr>
         <w:t>Douglas Rodrigues de Almeida</w:t>
       </w:r>
     </w:p>
@@ -44,11 +68,14 @@
         <w:pStyle w:val="Standard"/>
         <w:jc w:val="center"/>
         <w:rPr>
-          <w:rFonts w:hint="eastAsia"/>
+          <w:rFonts w:ascii="Times New Roman" w:hAnsi="Times New Roman" w:cs="Times New Roman"/>
         </w:rPr>
       </w:pPr>
       <w:hyperlink r:id="rId7" w:history="1">
         <w:r>
+          <w:rPr>
+            <w:rFonts w:ascii="Times New Roman" w:hAnsi="Times New Roman" w:cs="Times New Roman"/>
+          </w:rPr>
           <w:t>douglasralmeida@live.com</w:t>
         </w:r>
       </w:hyperlink>
@@ -58,38 +85,267 @@
         <w:pStyle w:val="Standard"/>
         <w:jc w:val="center"/>
         <w:rPr>
+          <w:rFonts w:ascii="Times New Roman" w:hAnsi="Times New Roman" w:cs="Times New Roman"/>
+        </w:rPr>
+      </w:pPr>
+    </w:p>
+    <w:p>
+      <w:pPr>
+        <w:pStyle w:val="Ttulo1"/>
+        <w:rPr>
+          <w:rFonts w:ascii="Times New Roman" w:hAnsi="Times New Roman" w:cs="Times New Roman"/>
+          <w:u w:val="single"/>
+        </w:rPr>
+      </w:pPr>
+      <w:r>
+        <w:rPr>
+          <w:rFonts w:ascii="Times New Roman" w:hAnsi="Times New Roman" w:cs="Times New Roman"/>
+        </w:rPr>
+        <w:t>1. Introdução</w:t>
+      </w:r>
+    </w:p>
+    <w:p>
+      <w:r>
+        <w:t xml:space="preserve">O objetivo deste trabalho é implementar um </w:t>
+      </w:r>
+      <w:r>
+        <w:rPr>
+          <w:u w:val="single"/>
+        </w:rPr>
+        <w:t>simulador</w:t>
+      </w:r>
+      <w:r>
+        <w:t xml:space="preserve"> de </w:t>
+      </w:r>
+      <w:r>
+        <w:t>roteamento de redes.</w:t>
+      </w:r>
+      <w:r>
+        <w:t xml:space="preserve"> A simulação deve incluir </w:t>
+      </w:r>
+      <w:r>
+        <w:t>um roteador que utiliza roteamento por vetor</w:t>
+      </w:r>
+      <w:r>
+        <w:t xml:space="preserve"> de </w:t>
+      </w:r>
+      <w:r>
+        <w:t>dist</w:t>
+      </w:r>
+      <w:r>
+        <w:rPr>
           <w:rFonts w:hint="eastAsia"/>
         </w:rPr>
-      </w:pPr>
+        <w:t>â</w:t>
+      </w:r>
+      <w:r>
+        <w:t>ncia</w:t>
+      </w:r>
+      <w:r>
+        <w:t>s</w:t>
+      </w:r>
+      <w:r>
+        <w:t xml:space="preserve"> com</w:t>
+      </w:r>
+      <w:r>
+        <w:t xml:space="preserve"> suporte a pesos nos enlaces, balanceamento de carga</w:t>
+      </w:r>
+      <w:r>
+        <w:t xml:space="preserve"> e medição de </w:t>
+      </w:r>
+      <w:r>
+        <w:t>rotas</w:t>
+      </w:r>
+      <w:r>
+        <w:t>.</w:t>
+      </w:r>
+    </w:p>
+    <w:p>
+      <w:r>
+        <w:t xml:space="preserve">O roteador inclui um interpretador de linhas de comando básico onde o usuário pode incluir e excluir </w:t>
+      </w:r>
+      <w:r>
+        <w:t>distâncias</w:t>
+      </w:r>
+      <w:r>
+        <w:t xml:space="preserve"> manualmente na tabela de distâncias, traçar rotas e exibir a tabela de distâncias de qualquer roteador da rede. </w:t>
+      </w:r>
     </w:p>
     <w:p>
       <w:pPr>
         <w:pStyle w:val="Ttulo1"/>
         <w:rPr>
+          <w:rFonts w:ascii="Times New Roman" w:hAnsi="Times New Roman" w:cs="Times New Roman"/>
+        </w:rPr>
+      </w:pPr>
+      <w:r>
+        <w:rPr>
+          <w:rFonts w:ascii="Times New Roman" w:hAnsi="Times New Roman" w:cs="Times New Roman"/>
+        </w:rPr>
+        <w:t>2</w:t>
+      </w:r>
+      <w:r>
+        <w:rPr>
+          <w:rFonts w:ascii="Times New Roman" w:hAnsi="Times New Roman" w:cs="Times New Roman"/>
+        </w:rPr>
+        <w:t xml:space="preserve">. </w:t>
+      </w:r>
+      <w:r>
+        <w:rPr>
+          <w:rFonts w:ascii="Times New Roman" w:hAnsi="Times New Roman" w:cs="Times New Roman"/>
+        </w:rPr>
+        <w:t>Desafios e Soluções adotadas</w:t>
+      </w:r>
+    </w:p>
+    <w:p>
+      <w:r>
+        <w:t xml:space="preserve">A necessidade de implementar um interpretador de </w:t>
+      </w:r>
+      <w:r>
+        <w:t>comandos</w:t>
+      </w:r>
+      <w:r>
+        <w:t xml:space="preserve"> dificultou a implementação do soquete que recebe os dados da rede pois a escuta bloqueia a thread principal do aplicativo prejudicando a digitação de comandos no interpretador. A solução foi criar uma aplicação </w:t>
+      </w:r>
+      <w:proofErr w:type="spellStart"/>
+      <w:r>
+        <w:t>multi-threads</w:t>
+      </w:r>
+      <w:proofErr w:type="spellEnd"/>
+      <w:r>
+        <w:t xml:space="preserve"> onde alguns procedimentos são executados em threads separadas. Foi implementada </w:t>
+      </w:r>
+      <w:proofErr w:type="gramStart"/>
+      <w:r>
+        <w:t>uma thread</w:t>
+      </w:r>
+      <w:proofErr w:type="gramEnd"/>
+      <w:r>
+        <w:t xml:space="preserve"> para escuta da rede e outra thread para envio de dados. </w:t>
+      </w:r>
+    </w:p>
+    <w:p>
+      <w:r>
+        <w:t xml:space="preserve">A solução </w:t>
+      </w:r>
+      <w:proofErr w:type="spellStart"/>
+      <w:r>
+        <w:t>multi-threa</w:t>
+      </w:r>
+      <w:r>
+        <w:t>ds</w:t>
+      </w:r>
+      <w:proofErr w:type="spellEnd"/>
+      <w:r>
+        <w:t xml:space="preserve"> trouxe outros problemas que tiveram que ser solucionados. A thread de escuta da rede executando sequencialmente estava utilizando muitos recursos da CPU, ainda que não houvesse dados para recebe</w:t>
+      </w:r>
+      <w:r>
+        <w:rPr>
           <w:u w:val="single"/>
         </w:rPr>
-      </w:pPr>
-      <w:r>
-        <w:t>1. Introdução</w:t>
-      </w:r>
+        <w:t>r.</w:t>
+      </w:r>
+      <w:r>
+        <w:t xml:space="preserve"> Para corrigir este problema, foi implementando um timeout de 1 segundo</w:t>
+      </w:r>
+      <w:r>
+        <w:t xml:space="preserve"> na função de recebimento de dados. Assim, a cada segundo, se não houver dados para receber, a execução </w:t>
+      </w:r>
+      <w:proofErr w:type="gramStart"/>
+      <w:r>
+        <w:t>da thread</w:t>
+      </w:r>
+      <w:proofErr w:type="gramEnd"/>
+      <w:r>
+        <w:t xml:space="preserve"> de recebimento não ficará bloqueada.</w:t>
+      </w:r>
+    </w:p>
+    <w:p>
+      <w:pPr>
+        <w:rPr>
+          <w:u w:val="single"/>
+        </w:rPr>
+      </w:pPr>
+      <w:r>
+        <w:t xml:space="preserve">Outro problema apresentado pela solução </w:t>
+      </w:r>
+      <w:proofErr w:type="spellStart"/>
+      <w:r>
+        <w:t>multi-threads</w:t>
+      </w:r>
+      <w:proofErr w:type="spellEnd"/>
+      <w:r>
+        <w:t xml:space="preserve"> foi a ausência de sincronização entre </w:t>
+      </w:r>
+      <w:proofErr w:type="gramStart"/>
+      <w:r>
+        <w:t>as threads</w:t>
+      </w:r>
+      <w:proofErr w:type="gramEnd"/>
+      <w:r>
+        <w:t xml:space="preserve"> geradoras e consumidoras de dados e as threads de envio e </w:t>
+      </w:r>
+      <w:r>
+        <w:t>recebimento</w:t>
+      </w:r>
+      <w:r>
+        <w:t xml:space="preserve"> de dados na rede. Para solucionar este problema, foram implementadas filas de entrada e saída de mensagens usando o tipo thread-safe </w:t>
+      </w:r>
+      <w:proofErr w:type="spellStart"/>
+      <w:r>
+        <w:t>Queue</w:t>
+      </w:r>
+      <w:proofErr w:type="spellEnd"/>
+      <w:r>
+        <w:t>.</w:t>
+      </w:r>
+      <w:bookmarkStart w:id="0" w:name="_GoBack"/>
+      <w:bookmarkEnd w:id="0"/>
+    </w:p>
+    <w:p>
+      <w:pPr>
+        <w:pStyle w:val="Ttulo1"/>
+        <w:rPr>
+          <w:rFonts w:ascii="Times New Roman" w:hAnsi="Times New Roman" w:cs="Times New Roman"/>
+          <w:u w:val="single"/>
+        </w:rPr>
+      </w:pPr>
+      <w:r>
+        <w:rPr>
+          <w:rFonts w:ascii="Times New Roman" w:hAnsi="Times New Roman" w:cs="Times New Roman"/>
+        </w:rPr>
+        <w:t>3</w:t>
+      </w:r>
+      <w:r>
+        <w:rPr>
+          <w:rFonts w:ascii="Times New Roman" w:hAnsi="Times New Roman" w:cs="Times New Roman"/>
+        </w:rPr>
+        <w:t xml:space="preserve">. </w:t>
+      </w:r>
+      <w:r>
+        <w:rPr>
+          <w:rFonts w:ascii="Times New Roman" w:hAnsi="Times New Roman" w:cs="Times New Roman"/>
+        </w:rPr>
+        <w:t>Funcionalidades implementadas</w:t>
+      </w:r>
+    </w:p>
+    <w:p>
+      <w:pPr>
+        <w:pStyle w:val="Textbody"/>
+        <w:rPr>
+          <w:rFonts w:ascii="Times New Roman" w:hAnsi="Times New Roman" w:cs="Times New Roman"/>
+        </w:rPr>
+      </w:pPr>
     </w:p>
     <w:p>
       <w:pPr>
         <w:pStyle w:val="Standard"/>
         <w:jc w:val="both"/>
         <w:rPr>
-          <w:rFonts w:hint="eastAsia"/>
+          <w:rFonts w:ascii="Times New Roman" w:hAnsi="Times New Roman" w:cs="Times New Roman"/>
           <w:u w:val="single"/>
         </w:rPr>
       </w:pPr>
-      <w:r>
-        <w:t xml:space="preserve">O objetivo deste trabalho é implementar um simulador de </w:t>
-      </w:r>
-      <w:r>
-        <w:t>roteamento de redes.</w:t>
-      </w:r>
-      <w:bookmarkStart w:id="0" w:name="_GoBack"/>
-      <w:bookmarkEnd w:id="0"/>
     </w:p>
     <w:sectPr>
       <w:footerReference w:type="default" r:id="rId8"/>
@@ -153,9 +409,6 @@
         </w:rPr>
       </w:pPr>
       <w:r>
-        <w:rPr>
-          <w:color w:val="000000"/>
-        </w:rPr>
         <w:separator/>
       </w:r>
     </w:p>
@@ -1009,6 +1262,14 @@
   <w:style w:type="paragraph" w:default="1" w:styleId="Normal">
     <w:name w:val="Normal"/>
     <w:qFormat/>
+    <w:rsid w:val="00851FB2"/>
+    <w:pPr>
+      <w:spacing w:after="100"/>
+      <w:jc w:val="both"/>
+    </w:pPr>
+    <w:rPr>
+      <w:rFonts w:ascii="Times New Roman" w:hAnsi="Times New Roman" w:cs="Times New Roman"/>
+    </w:rPr>
   </w:style>
   <w:style w:type="paragraph" w:styleId="Ttulo1">
     <w:name w:val="heading 1"/>
@@ -1210,7 +1471,6 @@
     <w:rPr>
       <w:color w:val="000080"/>
       <w:u w:val="single"/>
-      <w:lang/>
     </w:rPr>
   </w:style>
   <w:style w:type="character" w:customStyle="1" w:styleId="BulletSymbols">

</xml_diff>